<commit_message>
Update TSI - Customer Experience Workflow - OpenAI - Work Item Suggested Response.docx
</commit_message>
<xml_diff>
--- a/docs/TSI - Customer Experience Workflow - OpenAI - Work Item Suggested Response.docx
+++ b/docs/TSI - Customer Experience Workflow - OpenAI - Work Item Suggested Response.docx
@@ -142,7 +142,27 @@
           <w:sz w:val="24"/>
           <w:szCs w:val="24"/>
         </w:rPr>
-        <w:t xml:space="preserve">This document catalogs the Microsoft Tech for Social Impact AI Solutions Project, delivered in collaboration with threshold.world. </w:t>
+        <w:t xml:space="preserve">This document catalogs the Microsoft Tech for Social Impact AI Solutions Project, delivered in collaboration with </w:t>
+      </w:r>
+      <w:proofErr w:type="spellStart"/>
+      <w:proofErr w:type="gramStart"/>
+      <w:r>
+        <w:rPr>
+          <w:bCs/>
+          <w:sz w:val="24"/>
+          <w:szCs w:val="24"/>
+        </w:rPr>
+        <w:t>threshold.world</w:t>
+      </w:r>
+      <w:proofErr w:type="spellEnd"/>
+      <w:proofErr w:type="gramEnd"/>
+      <w:r>
+        <w:rPr>
+          <w:bCs/>
+          <w:sz w:val="24"/>
+          <w:szCs w:val="24"/>
+        </w:rPr>
+        <w:t xml:space="preserve">. </w:t>
       </w:r>
       <w:r>
         <w:rPr>
@@ -738,8 +758,19 @@
           <w:sz w:val="24"/>
           <w:szCs w:val="24"/>
         </w:rPr>
-        <w:t xml:space="preserve"> must be installed</w:t>
-      </w:r>
+        <w:t xml:space="preserve"> must be </w:t>
+      </w:r>
+      <w:proofErr w:type="gramStart"/>
+      <w:r>
+        <w:rPr>
+          <w:rFonts w:eastAsia="Times New Roman" w:cstheme="minorHAnsi"/>
+          <w:color w:val="161616"/>
+          <w:sz w:val="24"/>
+          <w:szCs w:val="24"/>
+        </w:rPr>
+        <w:t>installed</w:t>
+      </w:r>
+      <w:proofErr w:type="gramEnd"/>
     </w:p>
     <w:p>
       <w:pPr>
@@ -872,8 +903,19 @@
           <w:sz w:val="24"/>
           <w:szCs w:val="24"/>
         </w:rPr>
-        <w:t>You must be a Microsoft Power Platform admin, Dynamics 365 admin, or a tenant admin to deploy solutions</w:t>
-      </w:r>
+        <w:t xml:space="preserve">You must be a Microsoft Power Platform admin, Dynamics 365 admin, or a tenant admin to deploy </w:t>
+      </w:r>
+      <w:proofErr w:type="gramStart"/>
+      <w:r>
+        <w:rPr>
+          <w:rFonts w:eastAsia="Times New Roman" w:cstheme="minorHAnsi"/>
+          <w:color w:val="161616"/>
+          <w:sz w:val="24"/>
+          <w:szCs w:val="24"/>
+        </w:rPr>
+        <w:t>solutions</w:t>
+      </w:r>
+      <w:proofErr w:type="gramEnd"/>
     </w:p>
     <w:p>
       <w:pPr>
@@ -1160,8 +1202,17 @@
           <w:b/>
           <w:bCs/>
         </w:rPr>
-        <w:t>Create secret key</w:t>
-      </w:r>
+        <w:t xml:space="preserve">Create secret </w:t>
+      </w:r>
+      <w:proofErr w:type="gramStart"/>
+      <w:r>
+        <w:rPr>
+          <w:b/>
+          <w:bCs/>
+        </w:rPr>
+        <w:t>key</w:t>
+      </w:r>
+      <w:proofErr w:type="gramEnd"/>
     </w:p>
     <w:p>
       <w:pPr>
@@ -1495,6 +1546,7 @@
       <w:r>
         <w:t xml:space="preserve">On the left navigation pane, click </w:t>
       </w:r>
+      <w:proofErr w:type="gramStart"/>
       <w:r>
         <w:rPr>
           <w:b/>
@@ -1502,6 +1554,7 @@
         </w:rPr>
         <w:t>Solutions</w:t>
       </w:r>
+      <w:proofErr w:type="gramEnd"/>
     </w:p>
     <w:p>
       <w:pPr>
@@ -1570,8 +1623,17 @@
           <w:b/>
           <w:bCs/>
         </w:rPr>
-        <w:t>Import solution</w:t>
-      </w:r>
+        <w:t xml:space="preserve">Import </w:t>
+      </w:r>
+      <w:proofErr w:type="gramStart"/>
+      <w:r>
+        <w:rPr>
+          <w:b/>
+          <w:bCs/>
+        </w:rPr>
+        <w:t>solution</w:t>
+      </w:r>
+      <w:proofErr w:type="gramEnd"/>
     </w:p>
     <w:p>
       <w:pPr>
@@ -1634,6 +1696,7 @@
       <w:r>
         <w:t xml:space="preserve">Browse to the location of the solution file downloaded at step 1 and click </w:t>
       </w:r>
+      <w:proofErr w:type="gramStart"/>
       <w:r>
         <w:rPr>
           <w:b/>
@@ -1641,6 +1704,7 @@
         </w:rPr>
         <w:t>Next</w:t>
       </w:r>
+      <w:proofErr w:type="gramEnd"/>
     </w:p>
     <w:p>
       <w:pPr>
@@ -1802,7 +1866,15 @@
         <w:t>that is part of the solution. This connection p</w:t>
       </w:r>
       <w:r>
-        <w:t>rovides access to the org-based database on Microsoft Dataverse in current environment.</w:t>
+        <w:t xml:space="preserve">rovides access to the org-based database on Microsoft Dataverse in </w:t>
+      </w:r>
+      <w:proofErr w:type="gramStart"/>
+      <w:r>
+        <w:t>current</w:t>
+      </w:r>
+      <w:proofErr w:type="gramEnd"/>
+      <w:r>
+        <w:t xml:space="preserve"> environment.</w:t>
       </w:r>
       <w:r>
         <w:t xml:space="preserve"> If a connection already exists, you can select it from the dropdown</w:t>
@@ -1899,6 +1971,7 @@
       <w:r>
         <w:t xml:space="preserve"> On the dialog, click </w:t>
       </w:r>
+      <w:proofErr w:type="gramStart"/>
       <w:r>
         <w:rPr>
           <w:b/>
@@ -1906,6 +1979,7 @@
         </w:rPr>
         <w:t>Create</w:t>
       </w:r>
+      <w:proofErr w:type="gramEnd"/>
     </w:p>
     <w:p>
       <w:pPr>
@@ -2239,7 +2313,15 @@
         <w:t xml:space="preserve">Wait </w:t>
       </w:r>
       <w:r>
-        <w:t>until the import process completes.</w:t>
+        <w:t xml:space="preserve">until the import process </w:t>
+      </w:r>
+      <w:proofErr w:type="gramStart"/>
+      <w:r>
+        <w:t>completes</w:t>
+      </w:r>
+      <w:proofErr w:type="gramEnd"/>
+      <w:r>
+        <w:t>.</w:t>
       </w:r>
     </w:p>
     <w:p>
@@ -2565,6 +2647,9 @@
         <w:pStyle w:val="ListParagraph"/>
       </w:pPr>
       <w:r>
+        <w:rPr>
+          <w:noProof/>
+        </w:rPr>
         <w:drawing>
           <wp:inline distT="0" distB="0" distL="0" distR="0" wp14:anchorId="526D11DD" wp14:editId="7EE1F03F">
             <wp:extent cx="865362" cy="1826345"/>
@@ -2602,6 +2687,9 @@
         </w:drawing>
       </w:r>
       <w:r>
+        <w:rPr>
+          <w:noProof/>
+        </w:rPr>
         <w:drawing>
           <wp:inline distT="0" distB="0" distL="0" distR="0" wp14:anchorId="0C45F709" wp14:editId="7CBCB541">
             <wp:extent cx="4256955" cy="1513129"/>
@@ -3015,11 +3103,14 @@
         <w:pStyle w:val="ListParagraph"/>
       </w:pPr>
       <w:r>
+        <w:rPr>
+          <w:noProof/>
+        </w:rPr>
         <w:drawing>
-          <wp:inline distT="0" distB="0" distL="0" distR="0" wp14:anchorId="30222741" wp14:editId="262ED6DF">
-            <wp:extent cx="5943600" cy="2937510"/>
+          <wp:inline distT="0" distB="0" distL="0" distR="0" wp14:anchorId="440FDBD5" wp14:editId="2C4C5565">
+            <wp:extent cx="5943600" cy="2783840"/>
             <wp:effectExtent l="0" t="0" r="0" b="0"/>
-            <wp:docPr id="425278849" name="Picture 1"/>
+            <wp:docPr id="975485809" name="Picture 1" descr="A screenshot of a computer&#10;&#10;Description automatically generated with medium confidence"/>
             <wp:cNvGraphicFramePr>
               <a:graphicFrameLocks xmlns:a="http://schemas.openxmlformats.org/drawingml/2006/main" noChangeAspect="1"/>
             </wp:cNvGraphicFramePr>
@@ -3027,7 +3118,7 @@
               <a:graphicData uri="http://schemas.openxmlformats.org/drawingml/2006/picture">
                 <pic:pic xmlns:pic="http://schemas.openxmlformats.org/drawingml/2006/picture">
                   <pic:nvPicPr>
-                    <pic:cNvPr id="425278849" name=""/>
+                    <pic:cNvPr id="975485809" name="Picture 1" descr="A screenshot of a computer&#10;&#10;Description automatically generated with medium confidence"/>
                     <pic:cNvPicPr/>
                   </pic:nvPicPr>
                   <pic:blipFill>
@@ -3039,7 +3130,7 @@
                   <pic:spPr>
                     <a:xfrm>
                       <a:off x="0" y="0"/>
-                      <a:ext cx="5943600" cy="2937510"/>
+                      <a:ext cx="5943600" cy="2783840"/>
                     </a:xfrm>
                     <a:prstGeom prst="rect">
                       <a:avLst/>
@@ -3100,7 +3191,15 @@
         <w:t xml:space="preserve"> </w:t>
       </w:r>
       <w:r>
-        <w:t xml:space="preserve">When the process completes, the </w:t>
+        <w:t xml:space="preserve">When the process </w:t>
+      </w:r>
+      <w:proofErr w:type="gramStart"/>
+      <w:r>
+        <w:t>completes</w:t>
+      </w:r>
+      <w:proofErr w:type="gramEnd"/>
+      <w:r>
+        <w:t xml:space="preserve">, the </w:t>
       </w:r>
       <w:r>
         <w:t xml:space="preserve">drafted </w:t>
@@ -3162,7 +3261,6 @@
         <w:rPr>
           <w:noProof/>
         </w:rPr>
-        <w:lastRenderedPageBreak/>
         <w:t>After reviewing and or modifying the response with the use of the editor</w:t>
       </w:r>
       <w:r>
@@ -3208,6 +3306,7 @@
         <w:rPr>
           <w:noProof/>
         </w:rPr>
+        <w:lastRenderedPageBreak/>
         <w:t xml:space="preserve">After successfully creating the </w:t>
       </w:r>
       <w:r>
@@ -3249,13 +3348,13 @@
         <mc:AlternateContent>
           <mc:Choice Requires="wps">
             <w:drawing>
-              <wp:anchor distT="0" distB="0" distL="114300" distR="114300" simplePos="0" relativeHeight="251666433" behindDoc="0" locked="0" layoutInCell="1" allowOverlap="1" wp14:anchorId="6322A329" wp14:editId="19AD98BB">
+              <wp:anchor distT="0" distB="0" distL="114300" distR="114300" simplePos="0" relativeHeight="251666433" behindDoc="0" locked="0" layoutInCell="1" allowOverlap="1" wp14:anchorId="6322A329" wp14:editId="58E38C74">
                 <wp:simplePos x="0" y="0"/>
                 <wp:positionH relativeFrom="column">
-                  <wp:posOffset>5311980</wp:posOffset>
+                  <wp:posOffset>5403983</wp:posOffset>
                 </wp:positionH>
                 <wp:positionV relativeFrom="paragraph">
-                  <wp:posOffset>2326085</wp:posOffset>
+                  <wp:posOffset>2141588</wp:posOffset>
                 </wp:positionV>
                 <wp:extent cx="731520" cy="0"/>
                 <wp:effectExtent l="41910" t="0" r="72390" b="53340"/>
@@ -3309,7 +3408,7 @@
           </mc:Choice>
           <mc:Fallback>
             <w:pict>
-              <v:line w14:anchorId="0F5B903A" id="Straight Connector 12" o:spid="_x0000_s1026" style="position:absolute;rotation:90;z-index:251666433;visibility:visible;mso-wrap-style:square;mso-wrap-distance-left:9pt;mso-wrap-distance-top:0;mso-wrap-distance-right:9pt;mso-wrap-distance-bottom:0;mso-position-horizontal:absolute;mso-position-horizontal-relative:text;mso-position-vertical:absolute;mso-position-vertical-relative:text" from="418.25pt,183.15pt" to="475.85pt,183.15pt" o:gfxdata="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" filled="t" fillcolor="#e71224" strokecolor="#e71224" strokeweight=".5mm">
+              <v:line w14:anchorId="4115751B" id="Straight Connector 12" o:spid="_x0000_s1026" style="position:absolute;rotation:90;z-index:251666433;visibility:visible;mso-wrap-style:square;mso-wrap-distance-left:9pt;mso-wrap-distance-top:0;mso-wrap-distance-right:9pt;mso-wrap-distance-bottom:0;mso-position-horizontal:absolute;mso-position-horizontal-relative:text;mso-position-vertical:absolute;mso-position-vertical-relative:text" from="425.5pt,168.65pt" to="483.1pt,168.65pt" o:gfxdata="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" filled="t" fillcolor="#e71224" strokecolor="#e71224" strokeweight=".5mm">
                 <v:fill opacity="3341f"/>
                 <v:stroke endarrow="open" joinstyle="miter"/>
               </v:line>
@@ -3397,10 +3496,10 @@
           <w:noProof/>
         </w:rPr>
         <w:drawing>
-          <wp:inline distT="0" distB="0" distL="0" distR="0" wp14:anchorId="0840347D" wp14:editId="0E890998">
-            <wp:extent cx="5943600" cy="2936240"/>
+          <wp:inline distT="0" distB="0" distL="0" distR="0" wp14:anchorId="75AD18EB" wp14:editId="78D73812">
+            <wp:extent cx="5943600" cy="2782570"/>
             <wp:effectExtent l="0" t="0" r="0" b="0"/>
-            <wp:docPr id="275011842" name="Picture 1" descr="A screenshot of a computer&#10;&#10;Description automatically generated with medium confidence"/>
+            <wp:docPr id="1125338281" name="Picture 1" descr="A screenshot of a computer&#10;&#10;Description automatically generated"/>
             <wp:cNvGraphicFramePr>
               <a:graphicFrameLocks xmlns:a="http://schemas.openxmlformats.org/drawingml/2006/main" noChangeAspect="1"/>
             </wp:cNvGraphicFramePr>
@@ -3408,7 +3507,7 @@
               <a:graphicData uri="http://schemas.openxmlformats.org/drawingml/2006/picture">
                 <pic:pic xmlns:pic="http://schemas.openxmlformats.org/drawingml/2006/picture">
                   <pic:nvPicPr>
-                    <pic:cNvPr id="275011842" name="Picture 1" descr="A screenshot of a computer&#10;&#10;Description automatically generated with medium confidence"/>
+                    <pic:cNvPr id="1125338281" name="Picture 1" descr="A screenshot of a computer&#10;&#10;Description automatically generated"/>
                     <pic:cNvPicPr/>
                   </pic:nvPicPr>
                   <pic:blipFill>
@@ -3420,7 +3519,7 @@
                   <pic:spPr>
                     <a:xfrm>
                       <a:off x="0" y="0"/>
-                      <a:ext cx="5943600" cy="2936240"/>
+                      <a:ext cx="5943600" cy="2782570"/>
                     </a:xfrm>
                     <a:prstGeom prst="rect">
                       <a:avLst/>
@@ -6620,23 +6719,10 @@
 </file>
 
 <file path=customXml/item1.xml><?xml version="1.0" encoding="utf-8"?>
-<p:properties xmlns:p="http://schemas.microsoft.com/office/2006/metadata/properties" xmlns:xsi="http://www.w3.org/2001/XMLSchema-instance" xmlns:pc="http://schemas.microsoft.com/office/infopath/2007/PartnerControls">
-  <documentManagement>
-    <Use xmlns="2990034c-126c-43ce-a655-62715e09a24b" xsi:nil="true"/>
-  </documentManagement>
-</p:properties>
+<b:Sources xmlns:b="http://schemas.openxmlformats.org/officeDocument/2006/bibliography" xmlns="http://schemas.openxmlformats.org/officeDocument/2006/bibliography" SelectedStyle="\APASixthEditionOfficeOnline.xsl" StyleName="APA" Version="6"/>
 </file>
 
 <file path=customXml/item2.xml><?xml version="1.0" encoding="utf-8"?>
-<?mso-contentType ?>
-<FormTemplates xmlns="http://schemas.microsoft.com/sharepoint/v3/contenttype/forms">
-  <Display>DocumentLibraryForm</Display>
-  <Edit>DocumentLibraryForm</Edit>
-  <New>DocumentLibraryForm</New>
-</FormTemplates>
-</file>
-
-<file path=customXml/item3.xml><?xml version="1.0" encoding="utf-8"?>
 <ct:contentTypeSchema xmlns:ct="http://schemas.microsoft.com/office/2006/metadata/contentType" xmlns:ma="http://schemas.microsoft.com/office/2006/metadata/properties/metaAttributes" ct:_="" ma:_="" ma:contentTypeName="Document" ma:contentTypeID="0x010100C0650FC60AC6CE42993EDE987029CFA4" ma:contentTypeVersion="13" ma:contentTypeDescription="Create a new document." ma:contentTypeScope="" ma:versionID="fcd45dfda7c6446121d6558741d69f76">
   <xsd:schema xmlns:xsd="http://www.w3.org/2001/XMLSchema" xmlns:xs="http://www.w3.org/2001/XMLSchema" xmlns:p="http://schemas.microsoft.com/office/2006/metadata/properties" xmlns:ns2="7e49ee4f-2906-49fa-b979-65bab3fe68eb" xmlns:ns3="2990034c-126c-43ce-a655-62715e09a24b" targetNamespace="http://schemas.microsoft.com/office/2006/metadata/properties" ma:root="true" ma:fieldsID="82291a41006893d903a9d3355ad043d4" ns2:_="" ns3:_="">
     <xsd:import namespace="7e49ee4f-2906-49fa-b979-65bab3fe68eb"/>
@@ -6861,36 +6947,32 @@
 </ct:contentTypeSchema>
 </file>
 
+<file path=customXml/item3.xml><?xml version="1.0" encoding="utf-8"?>
+<?mso-contentType ?>
+<FormTemplates xmlns="http://schemas.microsoft.com/sharepoint/v3/contenttype/forms">
+  <Display>DocumentLibraryForm</Display>
+  <Edit>DocumentLibraryForm</Edit>
+  <New>DocumentLibraryForm</New>
+</FormTemplates>
+</file>
+
 <file path=customXml/item4.xml><?xml version="1.0" encoding="utf-8"?>
-<b:Sources xmlns:b="http://schemas.openxmlformats.org/officeDocument/2006/bibliography" xmlns="http://schemas.openxmlformats.org/officeDocument/2006/bibliography" SelectedStyle="\APASixthEditionOfficeOnline.xsl" StyleName="APA" Version="6"/>
+<p:properties xmlns:p="http://schemas.microsoft.com/office/2006/metadata/properties" xmlns:xsi="http://www.w3.org/2001/XMLSchema-instance" xmlns:pc="http://schemas.microsoft.com/office/infopath/2007/PartnerControls">
+  <documentManagement>
+    <Use xmlns="2990034c-126c-43ce-a655-62715e09a24b" xsi:nil="true"/>
+  </documentManagement>
+</p:properties>
 </file>
 
 <file path=customXml/itemProps1.xml><?xml version="1.0" encoding="utf-8"?>
-<ds:datastoreItem xmlns:ds="http://schemas.openxmlformats.org/officeDocument/2006/customXml" ds:itemID="{65FBB21F-0D95-4741-AE67-43A775B2088E}">
+<ds:datastoreItem xmlns:ds="http://schemas.openxmlformats.org/officeDocument/2006/customXml" ds:itemID="{5F2D13D7-968A-4D1D-B633-84AFBA513D16}">
   <ds:schemaRefs>
-    <ds:schemaRef ds:uri="7e49ee4f-2906-49fa-b979-65bab3fe68eb"/>
-    <ds:schemaRef ds:uri="http://schemas.openxmlformats.org/package/2006/metadata/core-properties"/>
-    <ds:schemaRef ds:uri="http://purl.org/dc/elements/1.1/"/>
-    <ds:schemaRef ds:uri="http://schemas.microsoft.com/office/2006/documentManagement/types"/>
-    <ds:schemaRef ds:uri="http://purl.org/dc/terms/"/>
-    <ds:schemaRef ds:uri="http://schemas.microsoft.com/office/2006/metadata/properties"/>
-    <ds:schemaRef ds:uri="http://www.w3.org/XML/1998/namespace"/>
-    <ds:schemaRef ds:uri="http://schemas.microsoft.com/office/infopath/2007/PartnerControls"/>
-    <ds:schemaRef ds:uri="2990034c-126c-43ce-a655-62715e09a24b"/>
-    <ds:schemaRef ds:uri="http://purl.org/dc/dcmitype/"/>
+    <ds:schemaRef ds:uri="http://schemas.openxmlformats.org/officeDocument/2006/bibliography"/>
   </ds:schemaRefs>
 </ds:datastoreItem>
 </file>
 
 <file path=customXml/itemProps2.xml><?xml version="1.0" encoding="utf-8"?>
-<ds:datastoreItem xmlns:ds="http://schemas.openxmlformats.org/officeDocument/2006/customXml" ds:itemID="{80477557-D347-4AEC-ADA3-845F69BA0BAF}">
-  <ds:schemaRefs>
-    <ds:schemaRef ds:uri="http://schemas.microsoft.com/sharepoint/v3/contenttype/forms"/>
-  </ds:schemaRefs>
-</ds:datastoreItem>
-</file>
-
-<file path=customXml/itemProps3.xml><?xml version="1.0" encoding="utf-8"?>
 <ds:datastoreItem xmlns:ds="http://schemas.openxmlformats.org/officeDocument/2006/customXml" ds:itemID="{1946BF8B-BDD7-48E9-98DE-488FF53A1EEC}">
   <ds:schemaRefs>
     <ds:schemaRef ds:uri="http://schemas.microsoft.com/office/2006/metadata/contentType"/>
@@ -6909,10 +6991,27 @@
 </ds:datastoreItem>
 </file>
 
+<file path=customXml/itemProps3.xml><?xml version="1.0" encoding="utf-8"?>
+<ds:datastoreItem xmlns:ds="http://schemas.openxmlformats.org/officeDocument/2006/customXml" ds:itemID="{80477557-D347-4AEC-ADA3-845F69BA0BAF}">
+  <ds:schemaRefs>
+    <ds:schemaRef ds:uri="http://schemas.microsoft.com/sharepoint/v3/contenttype/forms"/>
+  </ds:schemaRefs>
+</ds:datastoreItem>
+</file>
+
 <file path=customXml/itemProps4.xml><?xml version="1.0" encoding="utf-8"?>
-<ds:datastoreItem xmlns:ds="http://schemas.openxmlformats.org/officeDocument/2006/customXml" ds:itemID="{5F2D13D7-968A-4D1D-B633-84AFBA513D16}">
+<ds:datastoreItem xmlns:ds="http://schemas.openxmlformats.org/officeDocument/2006/customXml" ds:itemID="{65FBB21F-0D95-4741-AE67-43A775B2088E}">
   <ds:schemaRefs>
-    <ds:schemaRef ds:uri="http://schemas.openxmlformats.org/officeDocument/2006/bibliography"/>
+    <ds:schemaRef ds:uri="7e49ee4f-2906-49fa-b979-65bab3fe68eb"/>
+    <ds:schemaRef ds:uri="http://schemas.openxmlformats.org/package/2006/metadata/core-properties"/>
+    <ds:schemaRef ds:uri="http://purl.org/dc/elements/1.1/"/>
+    <ds:schemaRef ds:uri="http://schemas.microsoft.com/office/2006/documentManagement/types"/>
+    <ds:schemaRef ds:uri="http://purl.org/dc/terms/"/>
+    <ds:schemaRef ds:uri="http://schemas.microsoft.com/office/2006/metadata/properties"/>
+    <ds:schemaRef ds:uri="http://www.w3.org/XML/1998/namespace"/>
+    <ds:schemaRef ds:uri="http://schemas.microsoft.com/office/infopath/2007/PartnerControls"/>
+    <ds:schemaRef ds:uri="2990034c-126c-43ce-a655-62715e09a24b"/>
+    <ds:schemaRef ds:uri="http://purl.org/dc/dcmitype/"/>
   </ds:schemaRefs>
 </ds:datastoreItem>
 </file>
</xml_diff>